<commit_message>
menambahkan isi pada file Laporan
</commit_message>
<xml_diff>
--- a/LAPORAN PEMROGRAMAN BERBASIS PLATFORM[1].docx
+++ b/LAPORAN PEMROGRAMAN BERBASIS PLATFORM[1].docx
@@ -1941,6 +1941,75 @@
     <w:p>
       <w:pPr>
         <w:pStyle w:val="ListParagraph"/>
+        <w:ind w:left="1440"/>
+        <w:rPr>
+          <w:rFonts w:ascii="Times New Roman" w:hAnsi="Times New Roman" w:cs="Times New Roman"/>
+          <w:lang w:val="en-US"/>
+        </w:rPr>
+      </w:pPr>
+    </w:p>
+    <w:p>
+      <w:pPr>
+        <w:pStyle w:val="ListParagraph"/>
+        <w:ind w:left="1440"/>
+        <w:rPr>
+          <w:rFonts w:ascii="Times New Roman" w:hAnsi="Times New Roman" w:cs="Times New Roman"/>
+          <w:lang w:val="en-US"/>
+        </w:rPr>
+      </w:pPr>
+      <w:r>
+        <w:rPr>
+          <w:rFonts w:ascii="Times New Roman" w:hAnsi="Times New Roman" w:cs="Times New Roman"/>
+          <w:noProof/>
+          <w:lang w:val="en-US"/>
+        </w:rPr>
+        <w:lastRenderedPageBreak/>
+        <w:drawing>
+          <wp:inline distT="0" distB="0" distL="0" distR="0" wp14:anchorId="06E2EED6" wp14:editId="333A20B4">
+            <wp:extent cx="3604260" cy="3521601"/>
+            <wp:effectExtent l="0" t="0" r="0" b="3175"/>
+            <wp:docPr id="1146831098" name="Picture 16"/>
+            <wp:cNvGraphicFramePr>
+              <a:graphicFrameLocks xmlns:a="http://schemas.openxmlformats.org/drawingml/2006/main" noChangeAspect="1"/>
+            </wp:cNvGraphicFramePr>
+            <a:graphic xmlns:a="http://schemas.openxmlformats.org/drawingml/2006/main">
+              <a:graphicData uri="http://schemas.openxmlformats.org/drawingml/2006/picture">
+                <pic:pic xmlns:pic="http://schemas.openxmlformats.org/drawingml/2006/picture">
+                  <pic:nvPicPr>
+                    <pic:cNvPr id="1146831098" name="Picture 1146831098"/>
+                    <pic:cNvPicPr/>
+                  </pic:nvPicPr>
+                  <pic:blipFill>
+                    <a:blip r:embed="rId17">
+                      <a:extLst>
+                        <a:ext uri="{28A0092B-C50C-407E-A947-70E740481C1C}">
+                          <a14:useLocalDpi xmlns:a14="http://schemas.microsoft.com/office/drawing/2010/main" val="0"/>
+                        </a:ext>
+                      </a:extLst>
+                    </a:blip>
+                    <a:stretch>
+                      <a:fillRect/>
+                    </a:stretch>
+                  </pic:blipFill>
+                  <pic:spPr>
+                    <a:xfrm>
+                      <a:off x="0" y="0"/>
+                      <a:ext cx="3619104" cy="3536104"/>
+                    </a:xfrm>
+                    <a:prstGeom prst="rect">
+                      <a:avLst/>
+                    </a:prstGeom>
+                  </pic:spPr>
+                </pic:pic>
+              </a:graphicData>
+            </a:graphic>
+          </wp:inline>
+        </w:drawing>
+      </w:r>
+    </w:p>
+    <w:p>
+      <w:pPr>
+        <w:pStyle w:val="ListParagraph"/>
         <w:numPr>
           <w:ilvl w:val="0"/>
           <w:numId w:val="3"/>
@@ -1997,7 +2066,7 @@
           <w:rFonts w:ascii="Times New Roman" w:hAnsi="Times New Roman" w:cs="Times New Roman"/>
           <w:lang w:val="en-US"/>
         </w:rPr>
-        <w:t>GET</w:t>
+        <w:t>POST</w:t>
       </w:r>
     </w:p>
     <w:p>
@@ -2012,10 +2081,60 @@
       <w:r>
         <w:rPr>
           <w:rFonts w:ascii="Times New Roman" w:hAnsi="Times New Roman" w:cs="Times New Roman"/>
-          <w:lang w:val="en-US"/>
-        </w:rPr>
-        <w:t>POST</w:t>
-      </w:r>
+          <w:noProof/>
+          <w:lang w:val="en-US"/>
+        </w:rPr>
+        <w:drawing>
+          <wp:inline distT="0" distB="0" distL="0" distR="0" wp14:anchorId="777FA192" wp14:editId="163A76AE">
+            <wp:extent cx="4089400" cy="3023235"/>
+            <wp:effectExtent l="0" t="0" r="6350" b="5715"/>
+            <wp:docPr id="1742674027" name="Picture 17"/>
+            <wp:cNvGraphicFramePr>
+              <a:graphicFrameLocks xmlns:a="http://schemas.openxmlformats.org/drawingml/2006/main" noChangeAspect="1"/>
+            </wp:cNvGraphicFramePr>
+            <a:graphic xmlns:a="http://schemas.openxmlformats.org/drawingml/2006/main">
+              <a:graphicData uri="http://schemas.openxmlformats.org/drawingml/2006/picture">
+                <pic:pic xmlns:pic="http://schemas.openxmlformats.org/drawingml/2006/picture">
+                  <pic:nvPicPr>
+                    <pic:cNvPr id="1742674027" name="Picture 1742674027"/>
+                    <pic:cNvPicPr/>
+                  </pic:nvPicPr>
+                  <pic:blipFill>
+                    <a:blip r:embed="rId18">
+                      <a:extLst>
+                        <a:ext uri="{28A0092B-C50C-407E-A947-70E740481C1C}">
+                          <a14:useLocalDpi xmlns:a14="http://schemas.microsoft.com/office/drawing/2010/main" val="0"/>
+                        </a:ext>
+                      </a:extLst>
+                    </a:blip>
+                    <a:stretch>
+                      <a:fillRect/>
+                    </a:stretch>
+                  </pic:blipFill>
+                  <pic:spPr>
+                    <a:xfrm>
+                      <a:off x="0" y="0"/>
+                      <a:ext cx="4106319" cy="3035743"/>
+                    </a:xfrm>
+                    <a:prstGeom prst="rect">
+                      <a:avLst/>
+                    </a:prstGeom>
+                  </pic:spPr>
+                </pic:pic>
+              </a:graphicData>
+            </a:graphic>
+          </wp:inline>
+        </w:drawing>
+      </w:r>
+    </w:p>
+    <w:p>
+      <w:pPr>
+        <w:ind w:left="1080"/>
+        <w:rPr>
+          <w:rFonts w:ascii="Times New Roman" w:hAnsi="Times New Roman" w:cs="Times New Roman"/>
+          <w:lang w:val="en-US"/>
+        </w:rPr>
+      </w:pPr>
     </w:p>
     <w:p>
       <w:pPr>
@@ -2026,13 +2145,6 @@
           <w:lang w:val="en-US"/>
         </w:rPr>
       </w:pPr>
-      <w:r>
-        <w:rPr>
-          <w:rFonts w:ascii="Times New Roman" w:hAnsi="Times New Roman" w:cs="Times New Roman"/>
-          <w:lang w:val="en-US"/>
-        </w:rPr>
-        <w:t>PUT</w:t>
-      </w:r>
     </w:p>
     <w:p>
       <w:pPr>
@@ -2043,13 +2155,6 @@
           <w:lang w:val="en-US"/>
         </w:rPr>
       </w:pPr>
-      <w:r>
-        <w:rPr>
-          <w:rFonts w:ascii="Times New Roman" w:hAnsi="Times New Roman" w:cs="Times New Roman"/>
-          <w:lang w:val="en-US"/>
-        </w:rPr>
-        <w:t>DELLETE</w:t>
-      </w:r>
     </w:p>
     <w:p>
       <w:pPr>
@@ -2063,15 +2168,6 @@
     </w:p>
     <w:p>
       <w:pPr>
-        <w:ind w:left="1080"/>
-        <w:rPr>
-          <w:rFonts w:ascii="Times New Roman" w:hAnsi="Times New Roman" w:cs="Times New Roman"/>
-          <w:lang w:val="en-US"/>
-        </w:rPr>
-      </w:pPr>
-    </w:p>
-    <w:p>
-      <w:pPr>
         <w:pStyle w:val="ListParagraph"/>
         <w:ind w:left="1440"/>
         <w:rPr>
@@ -2092,128 +2188,6 @@
     </w:p>
     <w:p>
       <w:pPr>
-        <w:pStyle w:val="ListParagraph"/>
-        <w:ind w:left="1440"/>
-        <w:rPr>
-          <w:rFonts w:ascii="Times New Roman" w:hAnsi="Times New Roman" w:cs="Times New Roman"/>
-          <w:lang w:val="en-US"/>
-        </w:rPr>
-      </w:pPr>
-    </w:p>
-    <w:p>
-      <w:pPr>
-        <w:pStyle w:val="ListParagraph"/>
-        <w:ind w:left="1440"/>
-        <w:rPr>
-          <w:rFonts w:ascii="Times New Roman" w:hAnsi="Times New Roman" w:cs="Times New Roman"/>
-          <w:lang w:val="en-US"/>
-        </w:rPr>
-      </w:pPr>
-    </w:p>
-    <w:p>
-      <w:pPr>
-        <w:pStyle w:val="ListParagraph"/>
-        <w:ind w:left="1440"/>
-        <w:rPr>
-          <w:rFonts w:ascii="Times New Roman" w:hAnsi="Times New Roman" w:cs="Times New Roman"/>
-          <w:lang w:val="en-US"/>
-        </w:rPr>
-      </w:pPr>
-    </w:p>
-    <w:p>
-      <w:pPr>
-        <w:pStyle w:val="ListParagraph"/>
-        <w:ind w:left="1440"/>
-        <w:rPr>
-          <w:rFonts w:ascii="Times New Roman" w:hAnsi="Times New Roman" w:cs="Times New Roman"/>
-          <w:lang w:val="en-US"/>
-        </w:rPr>
-      </w:pPr>
-    </w:p>
-    <w:p>
-      <w:pPr>
-        <w:pStyle w:val="ListParagraph"/>
-        <w:ind w:left="1440"/>
-        <w:rPr>
-          <w:rFonts w:ascii="Times New Roman" w:hAnsi="Times New Roman" w:cs="Times New Roman"/>
-          <w:lang w:val="en-US"/>
-        </w:rPr>
-      </w:pPr>
-    </w:p>
-    <w:p>
-      <w:pPr>
-        <w:pStyle w:val="ListParagraph"/>
-        <w:ind w:left="1440"/>
-        <w:rPr>
-          <w:rFonts w:ascii="Times New Roman" w:hAnsi="Times New Roman" w:cs="Times New Roman"/>
-          <w:lang w:val="en-US"/>
-        </w:rPr>
-      </w:pPr>
-    </w:p>
-    <w:p>
-      <w:pPr>
-        <w:pStyle w:val="ListParagraph"/>
-        <w:ind w:left="1440"/>
-        <w:rPr>
-          <w:rFonts w:ascii="Times New Roman" w:hAnsi="Times New Roman" w:cs="Times New Roman"/>
-          <w:lang w:val="en-US"/>
-        </w:rPr>
-      </w:pPr>
-    </w:p>
-    <w:p>
-      <w:pPr>
-        <w:pStyle w:val="ListParagraph"/>
-        <w:ind w:left="1440"/>
-        <w:rPr>
-          <w:rFonts w:ascii="Times New Roman" w:hAnsi="Times New Roman" w:cs="Times New Roman"/>
-          <w:lang w:val="en-US"/>
-        </w:rPr>
-      </w:pPr>
-    </w:p>
-    <w:p>
-      <w:pPr>
-        <w:pStyle w:val="ListParagraph"/>
-        <w:ind w:left="1440"/>
-        <w:rPr>
-          <w:rFonts w:ascii="Times New Roman" w:hAnsi="Times New Roman" w:cs="Times New Roman"/>
-          <w:lang w:val="en-US"/>
-        </w:rPr>
-      </w:pPr>
-    </w:p>
-    <w:p>
-      <w:pPr>
-        <w:pStyle w:val="ListParagraph"/>
-        <w:ind w:left="1440"/>
-        <w:rPr>
-          <w:rFonts w:ascii="Times New Roman" w:hAnsi="Times New Roman" w:cs="Times New Roman"/>
-          <w:lang w:val="en-US"/>
-        </w:rPr>
-      </w:pPr>
-    </w:p>
-    <w:p>
-      <w:pPr>
-        <w:pStyle w:val="ListParagraph"/>
-        <w:ind w:left="1440"/>
-        <w:rPr>
-          <w:rFonts w:ascii="Times New Roman" w:hAnsi="Times New Roman" w:cs="Times New Roman"/>
-          <w:lang w:val="en-US"/>
-        </w:rPr>
-      </w:pPr>
-    </w:p>
-    <w:p>
-      <w:pPr>
-        <w:pStyle w:val="ListParagraph"/>
-        <w:ind w:left="1440"/>
-        <w:rPr>
-          <w:rFonts w:ascii="Times New Roman" w:hAnsi="Times New Roman" w:cs="Times New Roman"/>
-          <w:lang w:val="en-US"/>
-        </w:rPr>
-      </w:pPr>
-    </w:p>
-    <w:p>
-      <w:pPr>
-        <w:pStyle w:val="ListParagraph"/>
-        <w:ind w:left="1440"/>
         <w:rPr>
           <w:rFonts w:ascii="Times New Roman" w:hAnsi="Times New Roman" w:cs="Times New Roman"/>
           <w:lang w:val="en-US"/>
@@ -2238,6 +2212,7 @@
           <w:rFonts w:ascii="Times New Roman" w:hAnsi="Times New Roman" w:cs="Times New Roman"/>
           <w:lang w:val="en-US"/>
         </w:rPr>
+        <w:lastRenderedPageBreak/>
         <w:t>Pengujian</w:t>
       </w:r>
       <w:proofErr w:type="spellEnd"/>
@@ -2297,7 +2272,7 @@
                     <pic:cNvPicPr/>
                   </pic:nvPicPr>
                   <pic:blipFill>
-                    <a:blip r:embed="rId17">
+                    <a:blip r:embed="rId19">
                       <a:extLst>
                         <a:ext uri="{28A0092B-C50C-407E-A947-70E740481C1C}">
                           <a14:useLocalDpi xmlns:a14="http://schemas.microsoft.com/office/drawing/2010/main" val="0"/>
@@ -2356,7 +2331,6 @@
           <w:noProof/>
           <w:lang w:val="en-US"/>
         </w:rPr>
-        <w:lastRenderedPageBreak/>
         <w:drawing>
           <wp:inline distT="0" distB="0" distL="0" distR="0" wp14:anchorId="63BC6F17" wp14:editId="56BF7C48">
             <wp:extent cx="3943350" cy="3085465"/>
@@ -2373,7 +2347,7 @@
                     <pic:cNvPicPr/>
                   </pic:nvPicPr>
                   <pic:blipFill>
-                    <a:blip r:embed="rId18">
+                    <a:blip r:embed="rId20">
                       <a:extLst>
                         <a:ext uri="{28A0092B-C50C-407E-A947-70E740481C1C}">
                           <a14:useLocalDpi xmlns:a14="http://schemas.microsoft.com/office/drawing/2010/main" val="0"/>
@@ -2432,6 +2406,7 @@
           <w:noProof/>
           <w:lang w:val="en-US"/>
         </w:rPr>
+        <w:lastRenderedPageBreak/>
         <w:drawing>
           <wp:inline distT="0" distB="0" distL="0" distR="0" wp14:anchorId="684946D2" wp14:editId="07BDB51E">
             <wp:extent cx="3987800" cy="3001645"/>
@@ -2448,7 +2423,7 @@
                     <pic:cNvPicPr/>
                   </pic:nvPicPr>
                   <pic:blipFill>
-                    <a:blip r:embed="rId19">
+                    <a:blip r:embed="rId21">
                       <a:extLst>
                         <a:ext uri="{28A0092B-C50C-407E-A947-70E740481C1C}">
                           <a14:useLocalDpi xmlns:a14="http://schemas.microsoft.com/office/drawing/2010/main" val="0"/>
@@ -2517,7 +2492,6 @@
           <w:noProof/>
           <w:lang w:val="en-US"/>
         </w:rPr>
-        <w:lastRenderedPageBreak/>
         <w:drawing>
           <wp:inline distT="0" distB="0" distL="0" distR="0" wp14:anchorId="304293BD" wp14:editId="7D157934">
             <wp:extent cx="3683000" cy="2139494"/>
@@ -2534,7 +2508,7 @@
                     <pic:cNvPicPr/>
                   </pic:nvPicPr>
                   <pic:blipFill>
-                    <a:blip r:embed="rId20">
+                    <a:blip r:embed="rId22">
                       <a:extLst>
                         <a:ext uri="{28A0092B-C50C-407E-A947-70E740481C1C}">
                           <a14:useLocalDpi xmlns:a14="http://schemas.microsoft.com/office/drawing/2010/main" val="0"/>
@@ -2667,7 +2641,7 @@
                     <pic:cNvPicPr/>
                   </pic:nvPicPr>
                   <pic:blipFill>
-                    <a:blip r:embed="rId21" cstate="print">
+                    <a:blip r:embed="rId23" cstate="print">
                       <a:extLst>
                         <a:ext uri="{28A0092B-C50C-407E-A947-70E740481C1C}">
                           <a14:useLocalDpi xmlns:a14="http://schemas.microsoft.com/office/drawing/2010/main" val="0"/>
@@ -2708,6 +2682,7 @@
           <w:rFonts w:ascii="Times New Roman" w:hAnsi="Times New Roman" w:cs="Times New Roman"/>
           <w:lang w:val="en-US"/>
         </w:rPr>
+        <w:lastRenderedPageBreak/>
         <w:t>POST</w:t>
       </w:r>
     </w:p>
@@ -2742,7 +2717,7 @@
                     <pic:cNvPicPr/>
                   </pic:nvPicPr>
                   <pic:blipFill>
-                    <a:blip r:embed="rId22" cstate="print">
+                    <a:blip r:embed="rId24" cstate="print">
                       <a:extLst>
                         <a:ext uri="{28A0092B-C50C-407E-A947-70E740481C1C}">
                           <a14:useLocalDpi xmlns:a14="http://schemas.microsoft.com/office/drawing/2010/main" val="0"/>
@@ -2811,7 +2786,6 @@
           <w:noProof/>
           <w:lang w:val="en-US"/>
         </w:rPr>
-        <w:lastRenderedPageBreak/>
         <w:drawing>
           <wp:inline distT="0" distB="0" distL="0" distR="0" wp14:anchorId="7A1F6057" wp14:editId="6E39FD1F">
             <wp:extent cx="4213860" cy="4213860"/>
@@ -2828,7 +2802,7 @@
                     <pic:cNvPicPr/>
                   </pic:nvPicPr>
                   <pic:blipFill>
-                    <a:blip r:embed="rId23">
+                    <a:blip r:embed="rId25">
                       <a:extLst>
                         <a:ext uri="{28A0092B-C50C-407E-A947-70E740481C1C}">
                           <a14:useLocalDpi xmlns:a14="http://schemas.microsoft.com/office/drawing/2010/main" val="0"/>
@@ -2897,6 +2871,7 @@
           <w:noProof/>
           <w:lang w:val="en-US"/>
         </w:rPr>
+        <w:lastRenderedPageBreak/>
         <w:drawing>
           <wp:inline distT="0" distB="0" distL="0" distR="0" wp14:anchorId="77CDCFED" wp14:editId="36589996">
             <wp:extent cx="4146550" cy="2978150"/>
@@ -2913,7 +2888,7 @@
                     <pic:cNvPicPr/>
                   </pic:nvPicPr>
                   <pic:blipFill>
-                    <a:blip r:embed="rId24">
+                    <a:blip r:embed="rId26">
                       <a:extLst>
                         <a:ext uri="{28A0092B-C50C-407E-A947-70E740481C1C}">
                           <a14:useLocalDpi xmlns:a14="http://schemas.microsoft.com/office/drawing/2010/main" val="0"/>

</xml_diff>